<commit_message>
fixed nilai (final) and added automatic sidang status change
</commit_message>
<xml_diff>
--- a/src/main/resources/templates/Sidang_FilledTemplate.docx
+++ b/src/main/resources/templates/Sidang_FilledTemplate.docx
@@ -243,7 +243,7 @@
         <w:t xml:space="preserve">
 Berita Acara
 Sidang Skripsi
-Implementasi AI pada Perangkat Lunak</w:t>
+ooooooo</w:t>
       </w:r>
     </w:p>
     <w:p>
@@ -385,7 +385,7 @@
         <w:t/>
       </w:r>
       <w:r>
-        <w:t>Topik : Mesin Cerdas</w:t>
+        <w:t>Topik : foooooooo</w:t>
       </w:r>
     </w:p>
     <w:p>
@@ -1231,7 +1231,7 @@
       </w:r>
       <w:r>
         <w:t xml:space="preserve">
-Ditetapkan di Bandung: 2024-12-12
+Ditetapkan di Bandung: 2024-12-16
 </w:t>
       </w:r>
     </w:p>

</xml_diff>